<commit_message>
Add .strip() to Docx return
Signed-off-by: Randy Bartels <rjbartels@outlook.com>
</commit_message>
<xml_diff>
--- a/testdata/docx/lorem-ipsum-1line.docx
+++ b/testdata/docx/lorem-ipsum-1line.docx
@@ -4,84 +4,7 @@
   <w:body>
     <w:p>
       <w:r>
-        <w:t xml:space="preserve">Lorem ipsum dolor sit </w:t>
-      </w:r>
-      <w:proofErr w:type="spellStart"/>
-      <w:r>
-        <w:t>amet</w:t>
-      </w:r>
-      <w:proofErr w:type="spellEnd"/>
-      <w:r>
-        <w:t xml:space="preserve">, </w:t>
-      </w:r>
-      <w:proofErr w:type="spellStart"/>
-      <w:r>
-        <w:t>consectetur</w:t>
-      </w:r>
-      <w:proofErr w:type="spellEnd"/>
-      <w:r>
-        <w:t xml:space="preserve"> </w:t>
-      </w:r>
-      <w:proofErr w:type="spellStart"/>
-      <w:r>
-        <w:t>adipiscing</w:t>
-      </w:r>
-      <w:proofErr w:type="spellEnd"/>
-      <w:r>
-        <w:t xml:space="preserve"> </w:t>
-      </w:r>
-      <w:proofErr w:type="spellStart"/>
-      <w:r>
-        <w:t>elit</w:t>
-      </w:r>
-      <w:proofErr w:type="spellEnd"/>
-      <w:r>
-        <w:t xml:space="preserve">, sed do </w:t>
-      </w:r>
-      <w:proofErr w:type="spellStart"/>
-      <w:r>
-        <w:t>eiusmod</w:t>
-      </w:r>
-      <w:proofErr w:type="spellEnd"/>
-      <w:r>
-        <w:t xml:space="preserve"> </w:t>
-      </w:r>
-      <w:proofErr w:type="spellStart"/>
-      <w:r>
-        <w:t>tempor</w:t>
-      </w:r>
-      <w:proofErr w:type="spellEnd"/>
-      <w:r>
-        <w:t xml:space="preserve"> </w:t>
-      </w:r>
-      <w:proofErr w:type="spellStart"/>
-      <w:r>
-        <w:t>incididunt</w:t>
-      </w:r>
-      <w:proofErr w:type="spellEnd"/>
-      <w:r>
-        <w:t xml:space="preserve"> </w:t>
-      </w:r>
-      <w:proofErr w:type="spellStart"/>
-      <w:r>
-        <w:t>ut</w:t>
-      </w:r>
-      <w:proofErr w:type="spellEnd"/>
-      <w:r>
-        <w:t xml:space="preserve"> labore et dolore magna </w:t>
-      </w:r>
-      <w:proofErr w:type="spellStart"/>
-      <w:r>
-        <w:t>aliqua</w:t>
-      </w:r>
-      <w:proofErr w:type="spellEnd"/>
-      <w:r>
-        <w:t>.</w:t>
-      </w:r>
-    </w:p>
-    <w:p>
-      <w:r>
-        <w:t xml:space="preserve"> </w:t>
+        <w:t>Lorem ipsum dolor sit amet, consectetur adipiscing elit, sed do eiusmod tempor incididunt ut labore et dolore magna aliqua.</w:t>
       </w:r>
     </w:p>
     <w:sectPr>

</xml_diff>